<commit_message>
Commit at 11:32:58.43  15.09.2023 -
</commit_message>
<xml_diff>
--- a/4_Diari/2023-09-15_gioele.chiodoni.docx
+++ b/4_Diari/2023-09-15_gioele.chiodoni.docx
@@ -167,10 +167,77 @@
           </w:tcPr>
           <w:p>
             <w:pPr>
+              <w:pStyle w:val="Paragrafoelenco"/>
+              <w:numPr>
+                <w:ilvl w:val="0"/>
+                <w:numId w:val="21"/>
+              </w:numPr>
               <w:rPr>
                 <w:rFonts w:ascii="Arial" w:hAnsi="Arial" w:cs="Arial"/>
               </w:rPr>
             </w:pPr>
+            <w:r>
+              <w:rPr>
+                <w:rFonts w:ascii="Arial" w:hAnsi="Arial" w:cs="Arial"/>
+              </w:rPr>
+              <w:t>Disegnare i puntini con proprio numero accanto</w:t>
+            </w:r>
+          </w:p>
+          <w:p>
+            <w:pPr>
+              <w:pStyle w:val="Paragrafoelenco"/>
+              <w:numPr>
+                <w:ilvl w:val="0"/>
+                <w:numId w:val="21"/>
+              </w:numPr>
+              <w:rPr>
+                <w:rFonts w:ascii="Arial" w:hAnsi="Arial" w:cs="Arial"/>
+              </w:rPr>
+            </w:pPr>
+            <w:r>
+              <w:rPr>
+                <w:rFonts w:ascii="Arial" w:hAnsi="Arial" w:cs="Arial"/>
+              </w:rPr>
+              <w:t>Finito il Gant</w:t>
+            </w:r>
+          </w:p>
+          <w:p>
+            <w:pPr>
+              <w:pStyle w:val="Paragrafoelenco"/>
+              <w:numPr>
+                <w:ilvl w:val="0"/>
+                <w:numId w:val="21"/>
+              </w:numPr>
+              <w:rPr>
+                <w:rFonts w:ascii="Arial" w:hAnsi="Arial" w:cs="Arial"/>
+              </w:rPr>
+            </w:pPr>
+            <w:r>
+              <w:rPr>
+                <w:rFonts w:ascii="Arial" w:hAnsi="Arial" w:cs="Arial"/>
+              </w:rPr>
+              <w:t>Class diagram</w:t>
+            </w:r>
+          </w:p>
+          <w:p>
+            <w:pPr>
+              <w:pStyle w:val="Paragrafoelenco"/>
+              <w:numPr>
+                <w:ilvl w:val="0"/>
+                <w:numId w:val="21"/>
+              </w:numPr>
+              <w:rPr>
+                <w:rFonts w:ascii="Arial" w:hAnsi="Arial" w:cs="Arial"/>
+              </w:rPr>
+            </w:pPr>
+            <w:bookmarkStart w:id="3" w:name="_GoBack"/>
+            <w:bookmarkEnd w:id="3"/>
+            <w:r>
+              <w:rPr>
+                <w:rFonts w:ascii="Arial" w:hAnsi="Arial" w:cs="Arial"/>
+              </w:rPr>
+              <w:t xml:space="preserve"> </w:t>
+            </w:r>
           </w:p>
         </w:tc>
       </w:tr>
@@ -222,12 +289,51 @@
           </w:tcPr>
           <w:p>
             <w:pPr>
+              <w:pStyle w:val="Paragrafoelenco"/>
+              <w:numPr>
+                <w:ilvl w:val="0"/>
+                <w:numId w:val="21"/>
+              </w:numPr>
               <w:rPr>
                 <w:rFonts w:ascii="Arial" w:hAnsi="Arial" w:cs="Arial"/>
               </w:rPr>
             </w:pPr>
-            <w:bookmarkStart w:id="3" w:name="_GoBack"/>
-            <w:bookmarkEnd w:id="3"/>
+            <w:r>
+              <w:rPr>
+                <w:rFonts w:ascii="Arial" w:hAnsi="Arial" w:cs="Arial"/>
+              </w:rPr>
+              <w:t>Come prendere le coordinate del click del mouse</w:t>
+            </w:r>
+          </w:p>
+          <w:p>
+            <w:pPr>
+              <w:pStyle w:val="Paragrafoelenco"/>
+              <w:numPr>
+                <w:ilvl w:val="0"/>
+                <w:numId w:val="21"/>
+              </w:numPr>
+              <w:rPr>
+                <w:rFonts w:ascii="Arial" w:hAnsi="Arial" w:cs="Arial"/>
+              </w:rPr>
+            </w:pPr>
+            <w:r>
+              <w:rPr>
+                <w:rFonts w:ascii="Arial" w:hAnsi="Arial" w:cs="Arial"/>
+              </w:rPr>
+              <w:t>Come disegnare in un canvas con il testo accanto</w:t>
+            </w:r>
+          </w:p>
+          <w:p>
+            <w:pPr>
+              <w:pStyle w:val="Paragrafoelenco"/>
+              <w:numPr>
+                <w:ilvl w:val="0"/>
+                <w:numId w:val="21"/>
+              </w:numPr>
+              <w:rPr>
+                <w:rFonts w:ascii="Arial" w:hAnsi="Arial" w:cs="Arial"/>
+              </w:rPr>
+            </w:pPr>
           </w:p>
         </w:tc>
       </w:tr>
@@ -785,6 +891,118 @@
     </w:lvl>
   </w:abstractNum>
   <w:abstractNum w:abstractNumId="2" w15:restartNumberingAfterBreak="0">
+    <w:nsid w:val="3416741C"/>
+    <w:multiLevelType w:val="hybridMultilevel"/>
+    <w:tmpl w:val="74847062"/>
+    <w:lvl w:ilvl="0" w:tplc="0E14530C">
+      <w:numFmt w:val="bullet"/>
+      <w:lvlText w:val="-"/>
+      <w:lvlJc w:val="left"/>
+      <w:pPr>
+        <w:ind w:left="720" w:hanging="360"/>
+      </w:pPr>
+      <w:rPr>
+        <w:rFonts w:ascii="Arial" w:eastAsiaTheme="minorHAnsi" w:hAnsi="Arial" w:cs="Arial" w:hint="default"/>
+      </w:rPr>
+    </w:lvl>
+    <w:lvl w:ilvl="1" w:tplc="08100003" w:tentative="1">
+      <w:start w:val="1"/>
+      <w:numFmt w:val="bullet"/>
+      <w:lvlText w:val="o"/>
+      <w:lvlJc w:val="left"/>
+      <w:pPr>
+        <w:ind w:left="1440" w:hanging="360"/>
+      </w:pPr>
+      <w:rPr>
+        <w:rFonts w:ascii="Courier New" w:hAnsi="Courier New" w:cs="Courier New" w:hint="default"/>
+      </w:rPr>
+    </w:lvl>
+    <w:lvl w:ilvl="2" w:tplc="08100005" w:tentative="1">
+      <w:start w:val="1"/>
+      <w:numFmt w:val="bullet"/>
+      <w:lvlText w:val=""/>
+      <w:lvlJc w:val="left"/>
+      <w:pPr>
+        <w:ind w:left="2160" w:hanging="360"/>
+      </w:pPr>
+      <w:rPr>
+        <w:rFonts w:ascii="Wingdings" w:hAnsi="Wingdings" w:hint="default"/>
+      </w:rPr>
+    </w:lvl>
+    <w:lvl w:ilvl="3" w:tplc="08100001" w:tentative="1">
+      <w:start w:val="1"/>
+      <w:numFmt w:val="bullet"/>
+      <w:lvlText w:val=""/>
+      <w:lvlJc w:val="left"/>
+      <w:pPr>
+        <w:ind w:left="2880" w:hanging="360"/>
+      </w:pPr>
+      <w:rPr>
+        <w:rFonts w:ascii="Symbol" w:hAnsi="Symbol" w:hint="default"/>
+      </w:rPr>
+    </w:lvl>
+    <w:lvl w:ilvl="4" w:tplc="08100003" w:tentative="1">
+      <w:start w:val="1"/>
+      <w:numFmt w:val="bullet"/>
+      <w:lvlText w:val="o"/>
+      <w:lvlJc w:val="left"/>
+      <w:pPr>
+        <w:ind w:left="3600" w:hanging="360"/>
+      </w:pPr>
+      <w:rPr>
+        <w:rFonts w:ascii="Courier New" w:hAnsi="Courier New" w:cs="Courier New" w:hint="default"/>
+      </w:rPr>
+    </w:lvl>
+    <w:lvl w:ilvl="5" w:tplc="08100005" w:tentative="1">
+      <w:start w:val="1"/>
+      <w:numFmt w:val="bullet"/>
+      <w:lvlText w:val=""/>
+      <w:lvlJc w:val="left"/>
+      <w:pPr>
+        <w:ind w:left="4320" w:hanging="360"/>
+      </w:pPr>
+      <w:rPr>
+        <w:rFonts w:ascii="Wingdings" w:hAnsi="Wingdings" w:hint="default"/>
+      </w:rPr>
+    </w:lvl>
+    <w:lvl w:ilvl="6" w:tplc="08100001" w:tentative="1">
+      <w:start w:val="1"/>
+      <w:numFmt w:val="bullet"/>
+      <w:lvlText w:val=""/>
+      <w:lvlJc w:val="left"/>
+      <w:pPr>
+        <w:ind w:left="5040" w:hanging="360"/>
+      </w:pPr>
+      <w:rPr>
+        <w:rFonts w:ascii="Symbol" w:hAnsi="Symbol" w:hint="default"/>
+      </w:rPr>
+    </w:lvl>
+    <w:lvl w:ilvl="7" w:tplc="08100003" w:tentative="1">
+      <w:start w:val="1"/>
+      <w:numFmt w:val="bullet"/>
+      <w:lvlText w:val="o"/>
+      <w:lvlJc w:val="left"/>
+      <w:pPr>
+        <w:ind w:left="5760" w:hanging="360"/>
+      </w:pPr>
+      <w:rPr>
+        <w:rFonts w:ascii="Courier New" w:hAnsi="Courier New" w:cs="Courier New" w:hint="default"/>
+      </w:rPr>
+    </w:lvl>
+    <w:lvl w:ilvl="8" w:tplc="08100005" w:tentative="1">
+      <w:start w:val="1"/>
+      <w:numFmt w:val="bullet"/>
+      <w:lvlText w:val=""/>
+      <w:lvlJc w:val="left"/>
+      <w:pPr>
+        <w:ind w:left="6480" w:hanging="360"/>
+      </w:pPr>
+      <w:rPr>
+        <w:rFonts w:ascii="Wingdings" w:hAnsi="Wingdings" w:hint="default"/>
+      </w:rPr>
+    </w:lvl>
+  </w:abstractNum>
+  <w:abstractNum w:abstractNumId="3" w15:restartNumberingAfterBreak="0">
     <w:nsid w:val="36E11DF4"/>
     <w:multiLevelType w:val="hybridMultilevel"/>
     <w:tmpl w:val="1856E4BE"/>
@@ -896,7 +1114,7 @@
       </w:rPr>
     </w:lvl>
   </w:abstractNum>
-  <w:abstractNum w:abstractNumId="3" w15:restartNumberingAfterBreak="0">
+  <w:abstractNum w:abstractNumId="4" w15:restartNumberingAfterBreak="0">
     <w:nsid w:val="3AFA4BF8"/>
     <w:multiLevelType w:val="hybridMultilevel"/>
     <w:tmpl w:val="EF1C99B4"/>
@@ -1008,7 +1226,7 @@
       </w:rPr>
     </w:lvl>
   </w:abstractNum>
-  <w:abstractNum w:abstractNumId="4" w15:restartNumberingAfterBreak="0">
+  <w:abstractNum w:abstractNumId="5" w15:restartNumberingAfterBreak="0">
     <w:nsid w:val="3D4C551D"/>
     <w:multiLevelType w:val="hybridMultilevel"/>
     <w:tmpl w:val="1D629A34"/>
@@ -1121,7 +1339,7 @@
       </w:rPr>
     </w:lvl>
   </w:abstractNum>
-  <w:abstractNum w:abstractNumId="5" w15:restartNumberingAfterBreak="0">
+  <w:abstractNum w:abstractNumId="6" w15:restartNumberingAfterBreak="0">
     <w:nsid w:val="3EBE4D1A"/>
     <w:multiLevelType w:val="hybridMultilevel"/>
     <w:tmpl w:val="C2E8BF98"/>
@@ -1233,7 +1451,7 @@
       </w:rPr>
     </w:lvl>
   </w:abstractNum>
-  <w:abstractNum w:abstractNumId="6" w15:restartNumberingAfterBreak="0">
+  <w:abstractNum w:abstractNumId="7" w15:restartNumberingAfterBreak="0">
     <w:nsid w:val="3F671B2A"/>
     <w:multiLevelType w:val="hybridMultilevel"/>
     <w:tmpl w:val="837CCA7E"/>
@@ -1346,7 +1564,7 @@
       </w:rPr>
     </w:lvl>
   </w:abstractNum>
-  <w:abstractNum w:abstractNumId="7" w15:restartNumberingAfterBreak="0">
+  <w:abstractNum w:abstractNumId="8" w15:restartNumberingAfterBreak="0">
     <w:nsid w:val="432D4A14"/>
     <w:multiLevelType w:val="hybridMultilevel"/>
     <w:tmpl w:val="3850D6E2"/>
@@ -1458,7 +1676,7 @@
       </w:rPr>
     </w:lvl>
   </w:abstractNum>
-  <w:abstractNum w:abstractNumId="8" w15:restartNumberingAfterBreak="0">
+  <w:abstractNum w:abstractNumId="9" w15:restartNumberingAfterBreak="0">
     <w:nsid w:val="442C21C6"/>
     <w:multiLevelType w:val="hybridMultilevel"/>
     <w:tmpl w:val="D64E2F34"/>
@@ -1571,7 +1789,7 @@
       </w:rPr>
     </w:lvl>
   </w:abstractNum>
-  <w:abstractNum w:abstractNumId="9" w15:restartNumberingAfterBreak="0">
+  <w:abstractNum w:abstractNumId="10" w15:restartNumberingAfterBreak="0">
     <w:nsid w:val="44F65ACA"/>
     <w:multiLevelType w:val="hybridMultilevel"/>
     <w:tmpl w:val="A3C8D654"/>
@@ -1684,7 +1902,7 @@
       </w:rPr>
     </w:lvl>
   </w:abstractNum>
-  <w:abstractNum w:abstractNumId="10" w15:restartNumberingAfterBreak="0">
+  <w:abstractNum w:abstractNumId="11" w15:restartNumberingAfterBreak="0">
     <w:nsid w:val="45714A95"/>
     <w:multiLevelType w:val="hybridMultilevel"/>
     <w:tmpl w:val="05F4A790"/>
@@ -1796,7 +2014,7 @@
       </w:rPr>
     </w:lvl>
   </w:abstractNum>
-  <w:abstractNum w:abstractNumId="11" w15:restartNumberingAfterBreak="0">
+  <w:abstractNum w:abstractNumId="12" w15:restartNumberingAfterBreak="0">
     <w:nsid w:val="47473CE2"/>
     <w:multiLevelType w:val="hybridMultilevel"/>
     <w:tmpl w:val="ECF27DAE"/>
@@ -1908,7 +2126,7 @@
       </w:rPr>
     </w:lvl>
   </w:abstractNum>
-  <w:abstractNum w:abstractNumId="12" w15:restartNumberingAfterBreak="0">
+  <w:abstractNum w:abstractNumId="13" w15:restartNumberingAfterBreak="0">
     <w:nsid w:val="4D8115E5"/>
     <w:multiLevelType w:val="hybridMultilevel"/>
     <w:tmpl w:val="3DC066B4"/>
@@ -2021,7 +2239,7 @@
       </w:rPr>
     </w:lvl>
   </w:abstractNum>
-  <w:abstractNum w:abstractNumId="13" w15:restartNumberingAfterBreak="0">
+  <w:abstractNum w:abstractNumId="14" w15:restartNumberingAfterBreak="0">
     <w:nsid w:val="5A3606D5"/>
     <w:multiLevelType w:val="hybridMultilevel"/>
     <w:tmpl w:val="91805626"/>
@@ -2134,7 +2352,7 @@
       </w:rPr>
     </w:lvl>
   </w:abstractNum>
-  <w:abstractNum w:abstractNumId="14" w15:restartNumberingAfterBreak="0">
+  <w:abstractNum w:abstractNumId="15" w15:restartNumberingAfterBreak="0">
     <w:nsid w:val="61C87B25"/>
     <w:multiLevelType w:val="hybridMultilevel"/>
     <w:tmpl w:val="6FA21976"/>
@@ -2247,7 +2465,7 @@
       </w:rPr>
     </w:lvl>
   </w:abstractNum>
-  <w:abstractNum w:abstractNumId="15" w15:restartNumberingAfterBreak="0">
+  <w:abstractNum w:abstractNumId="16" w15:restartNumberingAfterBreak="0">
     <w:nsid w:val="621D43F7"/>
     <w:multiLevelType w:val="hybridMultilevel"/>
     <w:tmpl w:val="E1BA4850"/>
@@ -2360,7 +2578,7 @@
       </w:rPr>
     </w:lvl>
   </w:abstractNum>
-  <w:abstractNum w:abstractNumId="16" w15:restartNumberingAfterBreak="0">
+  <w:abstractNum w:abstractNumId="17" w15:restartNumberingAfterBreak="0">
     <w:nsid w:val="657763C8"/>
     <w:multiLevelType w:val="hybridMultilevel"/>
     <w:tmpl w:val="94F87C5A"/>
@@ -2473,7 +2691,7 @@
       </w:rPr>
     </w:lvl>
   </w:abstractNum>
-  <w:abstractNum w:abstractNumId="17" w15:restartNumberingAfterBreak="0">
+  <w:abstractNum w:abstractNumId="18" w15:restartNumberingAfterBreak="0">
     <w:nsid w:val="6AFC21B1"/>
     <w:multiLevelType w:val="hybridMultilevel"/>
     <w:tmpl w:val="ABCC59D8"/>
@@ -2585,7 +2803,7 @@
       </w:rPr>
     </w:lvl>
   </w:abstractNum>
-  <w:abstractNum w:abstractNumId="18" w15:restartNumberingAfterBreak="0">
+  <w:abstractNum w:abstractNumId="19" w15:restartNumberingAfterBreak="0">
     <w:nsid w:val="74DB59D8"/>
     <w:multiLevelType w:val="hybridMultilevel"/>
     <w:tmpl w:val="E334E25C"/>
@@ -2698,7 +2916,7 @@
       </w:rPr>
     </w:lvl>
   </w:abstractNum>
-  <w:abstractNum w:abstractNumId="19" w15:restartNumberingAfterBreak="0">
+  <w:abstractNum w:abstractNumId="20" w15:restartNumberingAfterBreak="0">
     <w:nsid w:val="7DC25969"/>
     <w:multiLevelType w:val="hybridMultilevel"/>
     <w:tmpl w:val="49A4B118"/>
@@ -2788,63 +3006,66 @@
     </w:lvl>
   </w:abstractNum>
   <w:num w:numId="1">
-    <w:abstractNumId w:val="14"/>
+    <w:abstractNumId w:val="15"/>
   </w:num>
   <w:num w:numId="2">
-    <w:abstractNumId w:val="12"/>
+    <w:abstractNumId w:val="13"/>
   </w:num>
   <w:num w:numId="3">
-    <w:abstractNumId w:val="15"/>
+    <w:abstractNumId w:val="16"/>
   </w:num>
   <w:num w:numId="4">
-    <w:abstractNumId w:val="4"/>
+    <w:abstractNumId w:val="5"/>
   </w:num>
   <w:num w:numId="5">
-    <w:abstractNumId w:val="18"/>
+    <w:abstractNumId w:val="19"/>
   </w:num>
   <w:num w:numId="6">
     <w:abstractNumId w:val="1"/>
   </w:num>
   <w:num w:numId="7">
-    <w:abstractNumId w:val="16"/>
+    <w:abstractNumId w:val="17"/>
   </w:num>
   <w:num w:numId="8">
+    <w:abstractNumId w:val="9"/>
+  </w:num>
+  <w:num w:numId="9">
+    <w:abstractNumId w:val="6"/>
+  </w:num>
+  <w:num w:numId="10">
     <w:abstractNumId w:val="8"/>
   </w:num>
-  <w:num w:numId="9">
-    <w:abstractNumId w:val="5"/>
-  </w:num>
-  <w:num w:numId="10">
-    <w:abstractNumId w:val="7"/>
-  </w:num>
   <w:num w:numId="11">
-    <w:abstractNumId w:val="13"/>
+    <w:abstractNumId w:val="14"/>
   </w:num>
   <w:num w:numId="12">
     <w:abstractNumId w:val="0"/>
   </w:num>
   <w:num w:numId="13">
+    <w:abstractNumId w:val="4"/>
+  </w:num>
+  <w:num w:numId="14">
+    <w:abstractNumId w:val="11"/>
+  </w:num>
+  <w:num w:numId="15">
+    <w:abstractNumId w:val="7"/>
+  </w:num>
+  <w:num w:numId="16">
+    <w:abstractNumId w:val="12"/>
+  </w:num>
+  <w:num w:numId="17">
+    <w:abstractNumId w:val="20"/>
+  </w:num>
+  <w:num w:numId="18">
+    <w:abstractNumId w:val="10"/>
+  </w:num>
+  <w:num w:numId="19">
+    <w:abstractNumId w:val="18"/>
+  </w:num>
+  <w:num w:numId="20">
     <w:abstractNumId w:val="3"/>
   </w:num>
-  <w:num w:numId="14">
-    <w:abstractNumId w:val="10"/>
-  </w:num>
-  <w:num w:numId="15">
-    <w:abstractNumId w:val="6"/>
-  </w:num>
-  <w:num w:numId="16">
-    <w:abstractNumId w:val="11"/>
-  </w:num>
-  <w:num w:numId="17">
-    <w:abstractNumId w:val="19"/>
-  </w:num>
-  <w:num w:numId="18">
-    <w:abstractNumId w:val="9"/>
-  </w:num>
-  <w:num w:numId="19">
-    <w:abstractNumId w:val="17"/>
-  </w:num>
-  <w:num w:numId="20">
+  <w:num w:numId="21">
     <w:abstractNumId w:val="2"/>
   </w:num>
 </w:numbering>
@@ -3767,6 +3988,13 @@
     <w:pitch w:val="variable"/>
     <w:sig w:usb0="00000000" w:usb1="10000000" w:usb2="00000000" w:usb3="00000000" w:csb0="80000000" w:csb1="00000000"/>
   </w:font>
+  <w:font w:name="Arial">
+    <w:panose1 w:val="020B0604020202020204"/>
+    <w:charset w:val="00"/>
+    <w:family w:val="swiss"/>
+    <w:pitch w:val="variable"/>
+    <w:sig w:usb0="E0002EFF" w:usb1="C000785B" w:usb2="00000009" w:usb3="00000000" w:csb0="000001FF" w:csb1="00000000"/>
+  </w:font>
   <w:font w:name="Tahoma">
     <w:panose1 w:val="020B0604030504040204"/>
     <w:charset w:val="00"/>
@@ -3780,13 +4008,6 @@
     <w:family w:val="roman"/>
     <w:pitch w:val="variable"/>
     <w:sig w:usb0="E00006FF" w:usb1="420024FF" w:usb2="02000000" w:usb3="00000000" w:csb0="0000019F" w:csb1="00000000"/>
-  </w:font>
-  <w:font w:name="Arial">
-    <w:panose1 w:val="020B0604020202020204"/>
-    <w:charset w:val="00"/>
-    <w:family w:val="swiss"/>
-    <w:pitch w:val="variable"/>
-    <w:sig w:usb0="E0002EFF" w:usb1="C000785B" w:usb2="00000009" w:usb3="00000000" w:csb0="000001FF" w:csb1="00000000"/>
   </w:font>
   <w:font w:name="Calibri Light">
     <w:panose1 w:val="020F0302020204030204"/>
@@ -3921,6 +4142,7 @@
     <w:rsid w:val="00D6666A"/>
     <w:rsid w:val="00D81F90"/>
     <w:rsid w:val="00DD4DB7"/>
+    <w:rsid w:val="00DE25EF"/>
     <w:rsid w:val="00DE6AA0"/>
     <w:rsid w:val="00DF62F5"/>
     <w:rsid w:val="00E07B40"/>
@@ -4734,7 +4956,7 @@
 </file>
 
 <file path=customXml/itemProps1.xml><?xml version="1.0" encoding="utf-8"?>
-<ds:datastoreItem xmlns:ds="http://schemas.openxmlformats.org/officeDocument/2006/customXml" ds:itemID="{60E4598F-B91A-4594-B8EF-76F169E7D1EE}">
+<ds:datastoreItem xmlns:ds="http://schemas.openxmlformats.org/officeDocument/2006/customXml" ds:itemID="{511FB25B-B6EA-4163-B6E0-AE9AE46D527F}">
   <ds:schemaRefs>
     <ds:schemaRef ds:uri="http://schemas.openxmlformats.org/officeDocument/2006/bibliography"/>
   </ds:schemaRefs>

</xml_diff>

<commit_message>
Commit at 15:41:22.41  15.09.2023 - SetUp
</commit_message>
<xml_diff>
--- a/4_Diari/2023-09-15_gioele.chiodoni.docx
+++ b/4_Diari/2023-09-15_gioele.chiodoni.docx
@@ -180,24 +180,6 @@
               <w:rPr>
                 <w:rFonts w:ascii="Arial" w:hAnsi="Arial" w:cs="Arial"/>
               </w:rPr>
-              <w:t>Disegnare i puntini con proprio numero accanto</w:t>
-            </w:r>
-          </w:p>
-          <w:p>
-            <w:pPr>
-              <w:pStyle w:val="Paragrafoelenco"/>
-              <w:numPr>
-                <w:ilvl w:val="0"/>
-                <w:numId w:val="21"/>
-              </w:numPr>
-              <w:rPr>
-                <w:rFonts w:ascii="Arial" w:hAnsi="Arial" w:cs="Arial"/>
-              </w:rPr>
-            </w:pPr>
-            <w:r>
-              <w:rPr>
-                <w:rFonts w:ascii="Arial" w:hAnsi="Arial" w:cs="Arial"/>
-              </w:rPr>
               <w:t>Finito il Gant</w:t>
             </w:r>
           </w:p>
@@ -230,12 +212,6 @@
                 <w:rFonts w:ascii="Arial" w:hAnsi="Arial" w:cs="Arial"/>
               </w:rPr>
             </w:pPr>
-            <w:r>
-              <w:rPr>
-                <w:rFonts w:ascii="Arial" w:hAnsi="Arial" w:cs="Arial"/>
-              </w:rPr>
-              <w:t xml:space="preserve"> </w:t>
-            </w:r>
             <w:r>
               <w:rPr>
                 <w:rFonts w:ascii="Arial" w:hAnsi="Arial" w:cs="Arial"/>
@@ -334,6 +310,21 @@
               </w:rPr>
               <w:t>Come prendere le coordinate del click del mouse</w:t>
             </w:r>
+            <w:r>
+              <w:rPr>
+                <w:rFonts w:ascii="Arial" w:hAnsi="Arial" w:cs="Arial"/>
+              </w:rPr>
+              <w:t xml:space="preserve"> </w:t>
+            </w:r>
+            <w:hyperlink r:id="rId8" w:history="1">
+              <w:r>
+                <w:rPr>
+                  <w:rStyle w:val="Collegamentoipertestuale"/>
+                  <w:rFonts w:ascii="Arial" w:hAnsi="Arial" w:cs="Arial"/>
+                </w:rPr>
+                <w:t>link</w:t>
+              </w:r>
+            </w:hyperlink>
           </w:p>
           <w:p>
             <w:pPr>
@@ -350,8 +341,35 @@
               <w:rPr>
                 <w:rFonts w:ascii="Arial" w:hAnsi="Arial" w:cs="Arial"/>
               </w:rPr>
-              <w:t>Come disegnare in un canvas con il testo accanto</w:t>
+              <w:t xml:space="preserve">Come disegnare </w:t>
             </w:r>
+            <w:r>
+              <w:rPr>
+                <w:rFonts w:ascii="Arial" w:hAnsi="Arial" w:cs="Arial"/>
+              </w:rPr>
+              <w:t xml:space="preserve">i puntini </w:t>
+            </w:r>
+            <w:r>
+              <w:rPr>
+                <w:rFonts w:ascii="Arial" w:hAnsi="Arial" w:cs="Arial"/>
+              </w:rPr>
+              <w:t>in un canvas con il testo accanto</w:t>
+            </w:r>
+            <w:r>
+              <w:rPr>
+                <w:rFonts w:ascii="Arial" w:hAnsi="Arial" w:cs="Arial"/>
+              </w:rPr>
+              <w:t xml:space="preserve"> </w:t>
+            </w:r>
+            <w:hyperlink r:id="rId9" w:history="1">
+              <w:r>
+                <w:rPr>
+                  <w:rStyle w:val="Collegamentoipertestuale"/>
+                  <w:rFonts w:ascii="Arial" w:hAnsi="Arial" w:cs="Arial"/>
+                </w:rPr>
+                <w:t>link</w:t>
+              </w:r>
+            </w:hyperlink>
             <w:bookmarkStart w:id="3" w:name="_GoBack"/>
             <w:bookmarkEnd w:id="3"/>
           </w:p>
@@ -503,8 +521,8 @@
       </w:pPr>
     </w:p>
     <w:sectPr>
-      <w:headerReference w:type="default" r:id="rId8"/>
-      <w:footerReference w:type="default" r:id="rId9"/>
+      <w:headerReference w:type="default" r:id="rId10"/>
+      <w:footerReference w:type="default" r:id="rId11"/>
       <w:pgSz w:w="11906" w:h="16838"/>
       <w:pgMar w:top="1135" w:right="1134" w:bottom="993" w:left="1134" w:header="708" w:footer="314" w:gutter="0"/>
       <w:cols w:space="708"/>
@@ -3965,6 +3983,18 @@
       <w:lang w:eastAsia="it-CH"/>
     </w:rPr>
   </w:style>
+  <w:style w:type="character" w:styleId="Menzionenonrisolta">
+    <w:name w:val="Unresolved Mention"/>
+    <w:basedOn w:val="Carpredefinitoparagrafo"/>
+    <w:uiPriority w:val="99"/>
+    <w:semiHidden/>
+    <w:unhideWhenUsed/>
+    <w:rsid w:val="00F51CCE"/>
+    <w:rPr>
+      <w:color w:val="605E5C"/>
+      <w:shd w:val="clear" w:color="auto" w:fill="E1DFDD"/>
+    </w:rPr>
+  </w:style>
 </w:styles>
 </file>
 
@@ -4111,6 +4141,7 @@
     <w:rsid w:val="00283BFA"/>
     <w:rsid w:val="002A3EDE"/>
     <w:rsid w:val="002E249D"/>
+    <w:rsid w:val="002F16C0"/>
     <w:rsid w:val="00304ECD"/>
     <w:rsid w:val="003158F0"/>
     <w:rsid w:val="00331C62"/>
@@ -5010,7 +5041,7 @@
 </file>
 
 <file path=customXml/itemProps1.xml><?xml version="1.0" encoding="utf-8"?>
-<ds:datastoreItem xmlns:ds="http://schemas.openxmlformats.org/officeDocument/2006/customXml" ds:itemID="{1B4AEDDF-88D4-4681-90A0-DBB788A92D8F}">
+<ds:datastoreItem xmlns:ds="http://schemas.openxmlformats.org/officeDocument/2006/customXml" ds:itemID="{E1CA9B0E-0253-4B8F-8F5C-2FFA9DFDB995}">
   <ds:schemaRefs>
     <ds:schemaRef ds:uri="http://schemas.openxmlformats.org/officeDocument/2006/bibliography"/>
   </ds:schemaRefs>

</xml_diff>